<commit_message>
Update 2.4_GuiaEstudiante_Fase 2_DesarrolloProyecto APT.docx
</commit_message>
<xml_diff>
--- a/Fase 2/Evidencias Grupales/2.4_GuiaEstudiante_Fase 2_DesarrolloProyecto APT.docx
+++ b/Fase 2/Evidencias Grupales/2.4_GuiaEstudiante_Fase 2_DesarrolloProyecto APT.docx
@@ -162,7 +162,6 @@
                                 </w:rPr>
                                 <w:t xml:space="preserve">Asignatura </w:t>
                               </w:r>
-                              <w:proofErr w:type="spellStart"/>
                               <w:r>
                                 <w:rPr>
                                   <w:b/>
@@ -172,7 +171,6 @@
                                 </w:rPr>
                                 <w:t>Capstone</w:t>
                               </w:r>
-                              <w:proofErr w:type="spellEnd"/>
                             </w:p>
                           </w:txbxContent>
                         </wps:txbx>
@@ -340,7 +338,6 @@
                           </w:rPr>
                           <w:t xml:space="preserve">Asignatura </w:t>
                         </w:r>
-                        <w:proofErr w:type="spellStart"/>
                         <w:r>
                           <w:rPr>
                             <w:b/>
@@ -350,7 +347,6 @@
                           </w:rPr>
                           <w:t>Capstone</w:t>
                         </w:r>
-                        <w:proofErr w:type="spellEnd"/>
                       </w:p>
                     </w:txbxContent>
                   </v:textbox>
@@ -985,7 +981,6 @@
               </w:rPr>
               <w:t xml:space="preserve"> del </w:t>
             </w:r>
-            <w:proofErr w:type="spellStart"/>
             <w:r>
               <w:rPr>
                 <w:rFonts w:ascii="Calibri" w:hAnsi="Calibri" w:cs="Arial"/>
@@ -998,7 +993,6 @@
               </w:rPr>
               <w:t>frontend</w:t>
             </w:r>
-            <w:proofErr w:type="spellEnd"/>
             <w:r>
               <w:rPr>
                 <w:rFonts w:ascii="Calibri" w:hAnsi="Calibri" w:cs="Arial"/>
@@ -1034,7 +1028,6 @@
               </w:rPr>
               <w:t xml:space="preserve">, y el diseño de la página de detalle de </w:t>
             </w:r>
-            <w:proofErr w:type="spellStart"/>
             <w:r>
               <w:rPr>
                 <w:rFonts w:ascii="Calibri" w:hAnsi="Calibri" w:cs="Arial"/>
@@ -1047,7 +1040,6 @@
               </w:rPr>
               <w:t>lineups</w:t>
             </w:r>
-            <w:proofErr w:type="spellEnd"/>
             <w:r>
               <w:rPr>
                 <w:rFonts w:ascii="Calibri" w:hAnsi="Calibri" w:cs="Arial"/>
@@ -1080,104 +1072,30 @@
                 <w:szCs w:val="20"/>
                 <w:lang w:eastAsia="es-CL"/>
               </w:rPr>
-              <w:t xml:space="preserve">, </w:t>
-            </w:r>
-            <w:proofErr w:type="spellStart"/>
-            <w:r>
-              <w:rPr>
-                <w:rFonts w:ascii="Calibri" w:hAnsi="Calibri" w:cs="Arial"/>
-                <w:i/>
-                <w:color w:val="548DD4"/>
-                <w:sz w:val="20"/>
-                <w:szCs w:val="20"/>
-                <w:lang w:eastAsia="es-CL"/>
-              </w:rPr>
-              <w:t>Lineups</w:t>
-            </w:r>
-            <w:proofErr w:type="spellEnd"/>
-            <w:r>
-              <w:rPr>
-                <w:rFonts w:ascii="Calibri" w:hAnsi="Calibri" w:cs="Arial"/>
-                <w:i/>
-                <w:color w:val="548DD4"/>
-                <w:sz w:val="20"/>
-                <w:szCs w:val="20"/>
-                <w:lang w:eastAsia="es-CL"/>
-              </w:rPr>
-              <w:t xml:space="preserve">, Armas, </w:t>
-            </w:r>
-            <w:proofErr w:type="spellStart"/>
-            <w:proofErr w:type="gramStart"/>
-            <w:r>
-              <w:rPr>
-                <w:rFonts w:ascii="Calibri" w:hAnsi="Calibri" w:cs="Arial"/>
-                <w:i/>
-                <w:color w:val="548DD4"/>
-                <w:sz w:val="20"/>
-                <w:szCs w:val="20"/>
-                <w:lang w:eastAsia="es-CL"/>
-              </w:rPr>
-              <w:t>login</w:t>
-            </w:r>
-            <w:proofErr w:type="spellEnd"/>
-            <w:r>
-              <w:rPr>
-                <w:rFonts w:ascii="Calibri" w:hAnsi="Calibri" w:cs="Arial"/>
-                <w:i/>
-                <w:color w:val="548DD4"/>
-                <w:sz w:val="20"/>
-                <w:szCs w:val="20"/>
-                <w:lang w:eastAsia="es-CL"/>
-              </w:rPr>
-              <w:t xml:space="preserve">, </w:t>
-            </w:r>
-            <w:r>
-              <w:rPr>
-                <w:rFonts w:ascii="Calibri" w:hAnsi="Calibri" w:cs="Arial"/>
-                <w:i/>
-                <w:color w:val="548DD4"/>
-                <w:sz w:val="20"/>
-                <w:szCs w:val="20"/>
-                <w:lang w:eastAsia="es-CL"/>
-              </w:rPr>
-              <w:t xml:space="preserve"> Catálogo</w:t>
-            </w:r>
-            <w:proofErr w:type="gramEnd"/>
-            <w:r>
-              <w:rPr>
-                <w:rFonts w:ascii="Calibri" w:hAnsi="Calibri" w:cs="Arial"/>
-                <w:i/>
-                <w:color w:val="548DD4"/>
-                <w:sz w:val="20"/>
-                <w:szCs w:val="20"/>
-                <w:lang w:eastAsia="es-CL"/>
-              </w:rPr>
-              <w:t xml:space="preserve"> de Agentes</w:t>
-            </w:r>
-            <w:r>
-              <w:rPr>
-                <w:rFonts w:ascii="Calibri" w:hAnsi="Calibri" w:cs="Arial"/>
-                <w:i/>
-                <w:color w:val="548DD4"/>
-                <w:sz w:val="20"/>
-                <w:szCs w:val="20"/>
-                <w:lang w:eastAsia="es-CL"/>
-              </w:rPr>
-              <w:t xml:space="preserve">. </w:t>
-            </w:r>
-            <w:proofErr w:type="spellStart"/>
-            <w:r>
-              <w:rPr>
-                <w:rFonts w:ascii="Calibri" w:hAnsi="Calibri" w:cs="Arial"/>
-                <w:i/>
-                <w:color w:val="548DD4"/>
-                <w:sz w:val="20"/>
-                <w:szCs w:val="20"/>
-                <w:lang w:eastAsia="es-CL"/>
-              </w:rPr>
-              <w:t>etc</w:t>
-            </w:r>
-            <w:proofErr w:type="spellEnd"/>
+              <w:t xml:space="preserve">, Lineups, Armas, login, </w:t>
+            </w:r>
+            <w:r>
+              <w:rPr>
+                <w:rFonts w:ascii="Calibri" w:hAnsi="Calibri" w:cs="Arial"/>
+                <w:i/>
+                <w:color w:val="548DD4"/>
+                <w:sz w:val="20"/>
+                <w:szCs w:val="20"/>
+                <w:lang w:eastAsia="es-CL"/>
+              </w:rPr>
+              <w:t xml:space="preserve"> Catálogo de Agentes</w:t>
+            </w:r>
+            <w:r>
+              <w:rPr>
+                <w:rFonts w:ascii="Calibri" w:hAnsi="Calibri" w:cs="Arial"/>
+                <w:i/>
+                <w:color w:val="548DD4"/>
+                <w:sz w:val="20"/>
+                <w:szCs w:val="20"/>
+                <w:lang w:eastAsia="es-CL"/>
+              </w:rPr>
+              <w:t>. etc</w:t>
+            </w:r>
             <w:r>
               <w:rPr>
                 <w:rFonts w:ascii="Calibri" w:hAnsi="Calibri" w:cs="Arial"/>
@@ -1202,7 +1120,6 @@
               </w:rPr>
               <w:t xml:space="preserve">desarrollar un módulo de guías y </w:t>
             </w:r>
-            <w:proofErr w:type="spellStart"/>
             <w:r>
               <w:rPr>
                 <w:rFonts w:ascii="Calibri" w:hAnsi="Calibri" w:cs="Arial"/>
@@ -1217,7 +1134,6 @@
               </w:rPr>
               <w:t>lineups</w:t>
             </w:r>
-            <w:proofErr w:type="spellEnd"/>
             <w:r>
               <w:rPr>
                 <w:rFonts w:ascii="Calibri" w:hAnsi="Calibri" w:cs="Arial"/>
@@ -1285,33 +1201,7 @@
                 <w:szCs w:val="20"/>
                 <w:lang w:eastAsia="es-CL"/>
               </w:rPr>
-              <w:t xml:space="preserve">Se mantiene el objetivo general del proyecto, se añaden pequeños detalles para la mejora ya sea visual como informativa de </w:t>
-            </w:r>
-            <w:proofErr w:type="spellStart"/>
-            <w:r>
-              <w:rPr>
-                <w:rFonts w:ascii="Calibri" w:hAnsi="Calibri" w:cs="Arial"/>
-                <w:b/>
-                <w:i/>
-                <w:color w:val="548DD4"/>
-                <w:sz w:val="20"/>
-                <w:szCs w:val="20"/>
-                <w:lang w:eastAsia="es-CL"/>
-              </w:rPr>
-              <w:t>Lineup</w:t>
-            </w:r>
-            <w:proofErr w:type="spellEnd"/>
-            <w:r>
-              <w:rPr>
-                <w:rFonts w:ascii="Calibri" w:hAnsi="Calibri" w:cs="Arial"/>
-                <w:b/>
-                <w:i/>
-                <w:color w:val="548DD4"/>
-                <w:sz w:val="20"/>
-                <w:szCs w:val="20"/>
-                <w:lang w:eastAsia="es-CL"/>
-              </w:rPr>
-              <w:t xml:space="preserve"> Angle</w:t>
+              <w:t>Se mantiene el objetivo general del proyecto, se añaden pequeños detalles para la mejora ya sea visual como informativa de Lineup Angle</w:t>
             </w:r>
           </w:p>
         </w:tc>
@@ -1367,7 +1257,51 @@
                 <w:szCs w:val="20"/>
                 <w:lang w:eastAsia="es-CL"/>
               </w:rPr>
-              <w:t xml:space="preserve">Se mantiene la metodología ágil (Scrum/Kanban) con entregas iterativas. </w:t>
+              <w:t xml:space="preserve">Se </w:t>
+            </w:r>
+            <w:r>
+              <w:rPr>
+                <w:rFonts w:ascii="Calibri" w:hAnsi="Calibri" w:cs="Arial"/>
+                <w:i/>
+                <w:color w:val="548DD4"/>
+                <w:sz w:val="20"/>
+                <w:szCs w:val="20"/>
+                <w:lang w:eastAsia="es-CL"/>
+              </w:rPr>
+              <w:t xml:space="preserve">realiza cambio a </w:t>
+            </w:r>
+            <w:r>
+              <w:rPr>
+                <w:rFonts w:ascii="Calibri" w:hAnsi="Calibri" w:cs="Arial"/>
+                <w:i/>
+                <w:color w:val="548DD4"/>
+                <w:sz w:val="20"/>
+                <w:szCs w:val="20"/>
+                <w:lang w:eastAsia="es-CL"/>
+              </w:rPr>
+              <w:t xml:space="preserve"> la metodología </w:t>
+            </w:r>
+            <w:r>
+              <w:rPr>
+                <w:rFonts w:ascii="Calibri" w:hAnsi="Calibri" w:cs="Arial"/>
+                <w:i/>
+                <w:color w:val="548DD4"/>
+                <w:sz w:val="20"/>
+                <w:szCs w:val="20"/>
+                <w:lang w:eastAsia="es-CL"/>
+              </w:rPr>
+              <w:t xml:space="preserve">tradicional </w:t>
+            </w:r>
+            <w:r>
+              <w:rPr>
+                <w:rFonts w:ascii="Calibri" w:hAnsi="Calibri" w:cs="Arial"/>
+                <w:i/>
+                <w:color w:val="548DD4"/>
+                <w:sz w:val="20"/>
+                <w:szCs w:val="20"/>
+                <w:lang w:eastAsia="es-CL"/>
+              </w:rPr>
+              <w:t xml:space="preserve">con entregas iterativas. </w:t>
             </w:r>
             <w:r>
               <w:rPr>
@@ -1975,164 +1909,55 @@
                 <w:szCs w:val="20"/>
                 <w:lang w:eastAsia="es-CL"/>
               </w:rPr>
-              <w:t>Desarrollo Web (Front-</w:t>
-            </w:r>
-            <w:proofErr w:type="spellStart"/>
-            <w:r>
-              <w:rPr>
-                <w:rFonts w:ascii="Calibri" w:hAnsi="Calibri" w:cs="Arial"/>
-                <w:i/>
-                <w:color w:val="548DD4"/>
-                <w:sz w:val="18"/>
-                <w:szCs w:val="20"/>
-                <w:lang w:eastAsia="es-CL"/>
-              </w:rPr>
-              <w:t>end</w:t>
-            </w:r>
-            <w:proofErr w:type="spellEnd"/>
-            <w:r>
-              <w:rPr>
-                <w:rFonts w:ascii="Calibri" w:hAnsi="Calibri" w:cs="Arial"/>
-                <w:i/>
-                <w:color w:val="548DD4"/>
-                <w:sz w:val="18"/>
-                <w:szCs w:val="20"/>
-                <w:lang w:eastAsia="es-CL"/>
-              </w:rPr>
-              <w:t>/UI)</w:t>
-            </w:r>
-          </w:p>
-          <w:p>
-            <w:pPr>
-              <w:jc w:val="both"/>
-              <w:rPr>
-                <w:rFonts w:ascii="Calibri" w:hAnsi="Calibri" w:cs="Arial"/>
-                <w:i/>
-                <w:color w:val="548DD4"/>
-                <w:sz w:val="18"/>
-                <w:szCs w:val="20"/>
-                <w:lang w:eastAsia="es-CL"/>
-              </w:rPr>
-            </w:pPr>
-            <w:proofErr w:type="spellStart"/>
-            <w:r>
-              <w:rPr>
-                <w:rFonts w:ascii="Calibri" w:hAnsi="Calibri" w:cs="Arial"/>
-                <w:i/>
-                <w:color w:val="548DD4"/>
-                <w:sz w:val="18"/>
-                <w:szCs w:val="20"/>
-                <w:lang w:eastAsia="es-CL"/>
-              </w:rPr>
-              <w:t>Gestiónde</w:t>
-            </w:r>
-            <w:proofErr w:type="spellEnd"/>
-            <w:r>
-              <w:rPr>
-                <w:rFonts w:ascii="Calibri" w:hAnsi="Calibri" w:cs="Arial"/>
-                <w:i/>
-                <w:color w:val="548DD4"/>
-                <w:sz w:val="18"/>
-                <w:szCs w:val="20"/>
-                <w:lang w:eastAsia="es-CL"/>
-              </w:rPr>
-              <w:t xml:space="preserve"> </w:t>
-            </w:r>
-            <w:proofErr w:type="spellStart"/>
-            <w:r>
-              <w:rPr>
-                <w:rFonts w:ascii="Calibri" w:hAnsi="Calibri" w:cs="Arial"/>
-                <w:i/>
-                <w:color w:val="548DD4"/>
-                <w:sz w:val="18"/>
-                <w:szCs w:val="20"/>
-                <w:lang w:eastAsia="es-CL"/>
-              </w:rPr>
-              <w:t>Basesde</w:t>
-            </w:r>
-            <w:proofErr w:type="spellEnd"/>
-            <w:r>
-              <w:rPr>
-                <w:rFonts w:ascii="Calibri" w:hAnsi="Calibri" w:cs="Arial"/>
-                <w:i/>
-                <w:color w:val="548DD4"/>
-                <w:sz w:val="18"/>
-                <w:szCs w:val="20"/>
-                <w:lang w:eastAsia="es-CL"/>
-              </w:rPr>
-              <w:t xml:space="preserve"> </w:t>
-            </w:r>
-            <w:proofErr w:type="spellStart"/>
-            <w:r>
-              <w:rPr>
-                <w:rFonts w:ascii="Calibri" w:hAnsi="Calibri" w:cs="Arial"/>
-                <w:i/>
-                <w:color w:val="548DD4"/>
-                <w:sz w:val="18"/>
-                <w:szCs w:val="20"/>
-                <w:lang w:eastAsia="es-CL"/>
-              </w:rPr>
-              <w:t>DatosGestión</w:t>
-            </w:r>
-            <w:proofErr w:type="spellEnd"/>
-            <w:r>
-              <w:rPr>
-                <w:rFonts w:ascii="Calibri" w:hAnsi="Calibri" w:cs="Arial"/>
-                <w:i/>
-                <w:color w:val="548DD4"/>
-                <w:sz w:val="18"/>
-                <w:szCs w:val="20"/>
-                <w:lang w:eastAsia="es-CL"/>
-              </w:rPr>
-              <w:t xml:space="preserve"> de Proyectos (Monitoreo/Control)</w:t>
-            </w:r>
-          </w:p>
-          <w:p>
-            <w:pPr>
-              <w:jc w:val="both"/>
-              <w:rPr>
-                <w:rFonts w:ascii="Calibri" w:hAnsi="Calibri" w:cs="Arial"/>
-                <w:i/>
-                <w:color w:val="548DD4"/>
-                <w:sz w:val="18"/>
-                <w:szCs w:val="20"/>
-                <w:lang w:eastAsia="es-CL"/>
-              </w:rPr>
-            </w:pPr>
-            <w:r>
-              <w:rPr>
-                <w:rFonts w:ascii="Calibri" w:hAnsi="Calibri" w:cs="Arial"/>
-                <w:i/>
-                <w:color w:val="548DD4"/>
-                <w:sz w:val="18"/>
-                <w:szCs w:val="20"/>
-                <w:lang w:eastAsia="es-CL"/>
-              </w:rPr>
-              <w:t>Desarrollo Web (Back-</w:t>
-            </w:r>
-            <w:proofErr w:type="spellStart"/>
-            <w:r>
-              <w:rPr>
-                <w:rFonts w:ascii="Calibri" w:hAnsi="Calibri" w:cs="Arial"/>
-                <w:i/>
-                <w:color w:val="548DD4"/>
-                <w:sz w:val="18"/>
-                <w:szCs w:val="20"/>
-                <w:lang w:eastAsia="es-CL"/>
-              </w:rPr>
-              <w:t>end</w:t>
-            </w:r>
-            <w:proofErr w:type="spellEnd"/>
-            <w:r>
-              <w:rPr>
-                <w:rFonts w:ascii="Calibri" w:hAnsi="Calibri" w:cs="Arial"/>
-                <w:i/>
-                <w:color w:val="548DD4"/>
-                <w:sz w:val="18"/>
-                <w:szCs w:val="20"/>
-                <w:lang w:eastAsia="es-CL"/>
-              </w:rPr>
-              <w:t>/Lógica)</w:t>
+              <w:t>Desarrollo Web (Front-end/UI)</w:t>
+            </w:r>
+          </w:p>
+          <w:p>
+            <w:pPr>
+              <w:jc w:val="both"/>
+              <w:rPr>
+                <w:rFonts w:ascii="Calibri" w:hAnsi="Calibri" w:cs="Arial"/>
+                <w:i/>
+                <w:color w:val="548DD4"/>
+                <w:sz w:val="18"/>
+                <w:szCs w:val="20"/>
+                <w:lang w:eastAsia="es-CL"/>
+              </w:rPr>
+            </w:pPr>
+            <w:r>
+              <w:rPr>
+                <w:rFonts w:ascii="Calibri" w:hAnsi="Calibri" w:cs="Arial"/>
+                <w:i/>
+                <w:color w:val="548DD4"/>
+                <w:sz w:val="18"/>
+                <w:szCs w:val="20"/>
+                <w:lang w:eastAsia="es-CL"/>
+              </w:rPr>
+              <w:t>Gestiónde Basesde DatosGestión de Proyectos (Monitoreo/Control)</w:t>
+            </w:r>
+          </w:p>
+          <w:p>
+            <w:pPr>
+              <w:jc w:val="both"/>
+              <w:rPr>
+                <w:rFonts w:ascii="Calibri" w:hAnsi="Calibri" w:cs="Arial"/>
+                <w:i/>
+                <w:color w:val="548DD4"/>
+                <w:sz w:val="18"/>
+                <w:szCs w:val="20"/>
+                <w:lang w:eastAsia="es-CL"/>
+              </w:rPr>
+            </w:pPr>
+            <w:r>
+              <w:rPr>
+                <w:rFonts w:ascii="Calibri" w:hAnsi="Calibri" w:cs="Arial"/>
+                <w:i/>
+                <w:color w:val="548DD4"/>
+                <w:sz w:val="18"/>
+                <w:szCs w:val="20"/>
+                <w:lang w:eastAsia="es-CL"/>
+              </w:rPr>
+              <w:t>Desarrollo Web (Back-end/Lógica)</w:t>
             </w:r>
           </w:p>
         </w:tc>
@@ -2174,19 +1999,7 @@
                 <w:szCs w:val="20"/>
                 <w:lang w:eastAsia="es-CL"/>
               </w:rPr>
-              <w:t xml:space="preserve"> (Acta, EDT, </w:t>
-            </w:r>
-            <w:proofErr w:type="gramStart"/>
-            <w:r>
-              <w:rPr>
-                <w:rFonts w:ascii="Calibri" w:hAnsi="Calibri" w:cs="Arial"/>
-                <w:i/>
-                <w:color w:val="548DD4"/>
-                <w:sz w:val="18"/>
-                <w:szCs w:val="20"/>
-                <w:lang w:eastAsia="es-CL"/>
-              </w:rPr>
-              <w:t>Gantt)</w:t>
+              <w:t xml:space="preserve"> (Acta, EDT, Gantt)</w:t>
             </w:r>
             <w:r>
               <w:rPr>
@@ -2199,189 +2012,7 @@
                 <w:szCs w:val="20"/>
                 <w:lang w:eastAsia="es-CL"/>
               </w:rPr>
-              <w:t>Definición</w:t>
-            </w:r>
-            <w:proofErr w:type="gramEnd"/>
-            <w:r>
-              <w:rPr>
-                <w:rFonts w:ascii="Calibri" w:hAnsi="Calibri" w:cs="Arial"/>
-                <w:b/>
-                <w:bCs/>
-                <w:i/>
-                <w:color w:val="548DD4"/>
-                <w:sz w:val="18"/>
-                <w:szCs w:val="20"/>
-                <w:lang w:eastAsia="es-CL"/>
-              </w:rPr>
-              <w:t xml:space="preserve"> de Responsabilidades (RACI)Matriz de </w:t>
-            </w:r>
-            <w:proofErr w:type="spellStart"/>
-            <w:r>
-              <w:rPr>
-                <w:rFonts w:ascii="Calibri" w:hAnsi="Calibri" w:cs="Arial"/>
-                <w:b/>
-                <w:bCs/>
-                <w:i/>
-                <w:color w:val="548DD4"/>
-                <w:sz w:val="18"/>
-                <w:szCs w:val="20"/>
-                <w:lang w:eastAsia="es-CL"/>
-              </w:rPr>
-              <w:t>RiesgosDocumento</w:t>
-            </w:r>
-            <w:proofErr w:type="spellEnd"/>
-            <w:r>
-              <w:rPr>
-                <w:rFonts w:ascii="Calibri" w:hAnsi="Calibri" w:cs="Arial"/>
-                <w:b/>
-                <w:bCs/>
-                <w:i/>
-                <w:color w:val="548DD4"/>
-                <w:sz w:val="18"/>
-                <w:szCs w:val="20"/>
-                <w:lang w:eastAsia="es-CL"/>
-              </w:rPr>
-              <w:t xml:space="preserve"> de Requerimientos (DER)Modelo E-R / Diccionario de </w:t>
-            </w:r>
-            <w:proofErr w:type="spellStart"/>
-            <w:r>
-              <w:rPr>
-                <w:rFonts w:ascii="Calibri" w:hAnsi="Calibri" w:cs="Arial"/>
-                <w:b/>
-                <w:bCs/>
-                <w:i/>
-                <w:color w:val="548DD4"/>
-                <w:sz w:val="18"/>
-                <w:szCs w:val="20"/>
-                <w:lang w:eastAsia="es-CL"/>
-              </w:rPr>
-              <w:t>DatosDiagrama</w:t>
-            </w:r>
-            <w:proofErr w:type="spellEnd"/>
-            <w:r>
-              <w:rPr>
-                <w:rFonts w:ascii="Calibri" w:hAnsi="Calibri" w:cs="Arial"/>
-                <w:b/>
-                <w:bCs/>
-                <w:i/>
-                <w:color w:val="548DD4"/>
-                <w:sz w:val="18"/>
-                <w:szCs w:val="20"/>
-                <w:lang w:eastAsia="es-CL"/>
-              </w:rPr>
-              <w:t xml:space="preserve"> de Casos de Uso / </w:t>
-            </w:r>
-            <w:proofErr w:type="spellStart"/>
-            <w:r>
-              <w:rPr>
-                <w:rFonts w:ascii="Calibri" w:hAnsi="Calibri" w:cs="Arial"/>
-                <w:b/>
-                <w:bCs/>
-                <w:i/>
-                <w:color w:val="548DD4"/>
-                <w:sz w:val="18"/>
-                <w:szCs w:val="20"/>
-                <w:lang w:eastAsia="es-CL"/>
-              </w:rPr>
-              <w:t>ActividadDiseño</w:t>
-            </w:r>
-            <w:proofErr w:type="spellEnd"/>
-            <w:r>
-              <w:rPr>
-                <w:rFonts w:ascii="Calibri" w:hAnsi="Calibri" w:cs="Arial"/>
-                <w:b/>
-                <w:bCs/>
-                <w:i/>
-                <w:color w:val="548DD4"/>
-                <w:sz w:val="18"/>
-                <w:szCs w:val="20"/>
-                <w:lang w:eastAsia="es-CL"/>
-              </w:rPr>
-              <w:t xml:space="preserve"> de Interfaz (Mockups/</w:t>
-            </w:r>
-            <w:proofErr w:type="gramStart"/>
-            <w:r>
-              <w:rPr>
-                <w:rFonts w:ascii="Calibri" w:hAnsi="Calibri" w:cs="Arial"/>
-                <w:b/>
-                <w:bCs/>
-                <w:i/>
-                <w:color w:val="548DD4"/>
-                <w:sz w:val="18"/>
-                <w:szCs w:val="20"/>
-                <w:lang w:eastAsia="es-CL"/>
-              </w:rPr>
-              <w:t>HTML)Módulo</w:t>
-            </w:r>
-            <w:proofErr w:type="gramEnd"/>
-            <w:r>
-              <w:rPr>
-                <w:rFonts w:ascii="Calibri" w:hAnsi="Calibri" w:cs="Arial"/>
-                <w:b/>
-                <w:bCs/>
-                <w:i/>
-                <w:color w:val="548DD4"/>
-                <w:sz w:val="18"/>
-                <w:szCs w:val="20"/>
-                <w:lang w:eastAsia="es-CL"/>
-              </w:rPr>
-              <w:t xml:space="preserve"> de </w:t>
-            </w:r>
-            <w:proofErr w:type="spellStart"/>
-            <w:r>
-              <w:rPr>
-                <w:rFonts w:ascii="Calibri" w:hAnsi="Calibri" w:cs="Arial"/>
-                <w:b/>
-                <w:bCs/>
-                <w:i/>
-                <w:color w:val="548DD4"/>
-                <w:sz w:val="18"/>
-                <w:szCs w:val="20"/>
-                <w:lang w:eastAsia="es-CL"/>
-              </w:rPr>
-              <w:t>Lineups</w:t>
-            </w:r>
-            <w:proofErr w:type="spellEnd"/>
-            <w:r>
-              <w:rPr>
-                <w:rFonts w:ascii="Calibri" w:hAnsi="Calibri" w:cs="Arial"/>
-                <w:b/>
-                <w:bCs/>
-                <w:i/>
-                <w:color w:val="548DD4"/>
-                <w:sz w:val="18"/>
-                <w:szCs w:val="20"/>
-                <w:lang w:eastAsia="es-CL"/>
-              </w:rPr>
-              <w:t xml:space="preserve"> (Catálogo </w:t>
-            </w:r>
-            <w:proofErr w:type="gramStart"/>
-            <w:r>
-              <w:rPr>
-                <w:rFonts w:ascii="Calibri" w:hAnsi="Calibri" w:cs="Arial"/>
-                <w:b/>
-                <w:bCs/>
-                <w:i/>
-                <w:color w:val="548DD4"/>
-                <w:sz w:val="18"/>
-                <w:szCs w:val="20"/>
-                <w:lang w:eastAsia="es-CL"/>
-              </w:rPr>
-              <w:t>Agentes)Prueba</w:t>
-            </w:r>
-            <w:proofErr w:type="gramEnd"/>
-            <w:r>
-              <w:rPr>
-                <w:rFonts w:ascii="Calibri" w:hAnsi="Calibri" w:cs="Arial"/>
-                <w:b/>
-                <w:bCs/>
-                <w:i/>
-                <w:color w:val="548DD4"/>
-                <w:sz w:val="18"/>
-                <w:szCs w:val="20"/>
-                <w:lang w:eastAsia="es-CL"/>
-              </w:rPr>
-              <w:t xml:space="preserve"> de Compatibilidad Web</w:t>
+              <w:t>Definición de Responsabilidades (RACI)Matriz de RiesgosDocumento de Requerimientos (DER)Modelo E-R / Diccionario de DatosDiagrama de Casos de Uso / ActividadDiseño de Interfaz (Mockups/HTML)Módulo de Lineups (Catálogo Agentes)Prueba de Compatibilidad Web</w:t>
             </w:r>
           </w:p>
         </w:tc>
@@ -2407,189 +2038,8 @@
                 <w:szCs w:val="20"/>
                 <w:lang w:eastAsia="es-CL"/>
               </w:rPr>
-              <w:t xml:space="preserve">Documentos, Excel, Word, </w:t>
-            </w:r>
-            <w:proofErr w:type="spellStart"/>
-            <w:r>
-              <w:rPr>
-                <w:rFonts w:ascii="Calibri" w:hAnsi="Calibri" w:cs="Arial"/>
-                <w:i/>
-                <w:color w:val="548DD4"/>
-                <w:sz w:val="18"/>
-                <w:szCs w:val="20"/>
-                <w:lang w:eastAsia="es-CL"/>
-              </w:rPr>
-              <w:t>lucidchart</w:t>
-            </w:r>
-            <w:proofErr w:type="spellEnd"/>
-            <w:r>
-              <w:rPr>
-                <w:rFonts w:ascii="Calibri" w:hAnsi="Calibri" w:cs="Arial"/>
-                <w:i/>
-                <w:color w:val="548DD4"/>
-                <w:sz w:val="18"/>
-                <w:szCs w:val="20"/>
-                <w:lang w:eastAsia="es-CL"/>
-              </w:rPr>
-              <w:t xml:space="preserve">, </w:t>
-            </w:r>
-            <w:proofErr w:type="spellStart"/>
-            <w:r>
-              <w:rPr>
-                <w:rFonts w:ascii="Calibri" w:hAnsi="Calibri" w:cs="Arial"/>
-                <w:i/>
-                <w:color w:val="548DD4"/>
-                <w:sz w:val="18"/>
-                <w:szCs w:val="20"/>
-                <w:lang w:eastAsia="es-CL"/>
-              </w:rPr>
-              <w:t>django</w:t>
-            </w:r>
-            <w:proofErr w:type="spellEnd"/>
-            <w:r>
-              <w:rPr>
-                <w:rFonts w:ascii="Calibri" w:hAnsi="Calibri" w:cs="Arial"/>
-                <w:i/>
-                <w:color w:val="548DD4"/>
-                <w:sz w:val="18"/>
-                <w:szCs w:val="20"/>
-                <w:lang w:eastAsia="es-CL"/>
-              </w:rPr>
-              <w:t xml:space="preserve">, </w:t>
-            </w:r>
-            <w:proofErr w:type="gramStart"/>
-            <w:r>
-              <w:rPr>
-                <w:rFonts w:ascii="Calibri" w:hAnsi="Calibri" w:cs="Arial"/>
-                <w:i/>
-                <w:color w:val="548DD4"/>
-                <w:sz w:val="18"/>
-                <w:szCs w:val="20"/>
-                <w:lang w:eastAsia="es-CL"/>
-              </w:rPr>
-              <w:t>Python,  computador</w:t>
-            </w:r>
-            <w:proofErr w:type="gramEnd"/>
-            <w:r>
-              <w:rPr>
-                <w:rFonts w:ascii="Calibri" w:hAnsi="Calibri" w:cs="Arial"/>
-                <w:i/>
-                <w:color w:val="548DD4"/>
-                <w:sz w:val="18"/>
-                <w:szCs w:val="20"/>
-                <w:lang w:eastAsia="es-CL"/>
-              </w:rPr>
-              <w:t xml:space="preserve"> personal, </w:t>
-            </w:r>
-            <w:proofErr w:type="spellStart"/>
-            <w:r>
-              <w:rPr>
-                <w:rFonts w:ascii="Calibri" w:hAnsi="Calibri" w:cs="Arial"/>
-                <w:i/>
-                <w:color w:val="548DD4"/>
-                <w:sz w:val="18"/>
-                <w:szCs w:val="20"/>
-                <w:lang w:eastAsia="es-CL"/>
-              </w:rPr>
-              <w:t>firebase</w:t>
-            </w:r>
-            <w:proofErr w:type="spellEnd"/>
-            <w:r>
-              <w:rPr>
-                <w:rFonts w:ascii="Calibri" w:hAnsi="Calibri" w:cs="Arial"/>
-                <w:i/>
-                <w:color w:val="548DD4"/>
-                <w:sz w:val="18"/>
-                <w:szCs w:val="20"/>
-                <w:lang w:eastAsia="es-CL"/>
-              </w:rPr>
-              <w:t xml:space="preserve">, Bootstrap </w:t>
-            </w:r>
-            <w:proofErr w:type="spellStart"/>
-            <w:r>
-              <w:rPr>
-                <w:rFonts w:ascii="Calibri" w:hAnsi="Calibri" w:cs="Arial"/>
-                <w:i/>
-                <w:color w:val="548DD4"/>
-                <w:sz w:val="18"/>
-                <w:szCs w:val="20"/>
-                <w:lang w:eastAsia="es-CL"/>
-              </w:rPr>
-              <w:t>css</w:t>
-            </w:r>
-            <w:proofErr w:type="spellEnd"/>
-            <w:r>
-              <w:rPr>
-                <w:rFonts w:ascii="Calibri" w:hAnsi="Calibri" w:cs="Arial"/>
-                <w:i/>
-                <w:color w:val="548DD4"/>
-                <w:sz w:val="18"/>
-                <w:szCs w:val="20"/>
-                <w:lang w:eastAsia="es-CL"/>
-              </w:rPr>
-              <w:t xml:space="preserve"> </w:t>
-            </w:r>
-            <w:proofErr w:type="spellStart"/>
-            <w:r>
-              <w:rPr>
-                <w:rFonts w:ascii="Calibri" w:hAnsi="Calibri" w:cs="Arial"/>
-                <w:i/>
-                <w:color w:val="548DD4"/>
-                <w:sz w:val="18"/>
-                <w:szCs w:val="20"/>
-                <w:lang w:eastAsia="es-CL"/>
-              </w:rPr>
-              <w:t>js</w:t>
-            </w:r>
-            <w:proofErr w:type="spellEnd"/>
-            <w:r>
-              <w:rPr>
-                <w:rFonts w:ascii="Calibri" w:hAnsi="Calibri" w:cs="Arial"/>
-                <w:i/>
-                <w:color w:val="548DD4"/>
-                <w:sz w:val="18"/>
-                <w:szCs w:val="20"/>
-                <w:lang w:eastAsia="es-CL"/>
-              </w:rPr>
-              <w:t xml:space="preserve">, imágenes de </w:t>
-            </w:r>
-            <w:proofErr w:type="spellStart"/>
-            <w:r>
-              <w:rPr>
-                <w:rFonts w:ascii="Calibri" w:hAnsi="Calibri" w:cs="Arial"/>
-                <w:i/>
-                <w:color w:val="548DD4"/>
-                <w:sz w:val="18"/>
-                <w:szCs w:val="20"/>
-                <w:lang w:eastAsia="es-CL"/>
-              </w:rPr>
-              <w:t>lineups</w:t>
-            </w:r>
-            <w:proofErr w:type="spellEnd"/>
-            <w:r>
-              <w:rPr>
-                <w:rFonts w:ascii="Calibri" w:hAnsi="Calibri" w:cs="Arial"/>
-                <w:i/>
-                <w:color w:val="548DD4"/>
-                <w:sz w:val="18"/>
-                <w:szCs w:val="20"/>
-                <w:lang w:eastAsia="es-CL"/>
-              </w:rPr>
-              <w:t xml:space="preserve">, el juego </w:t>
-            </w:r>
-            <w:proofErr w:type="spellStart"/>
-            <w:r>
-              <w:rPr>
-                <w:rFonts w:ascii="Calibri" w:hAnsi="Calibri" w:cs="Arial"/>
-                <w:i/>
-                <w:color w:val="548DD4"/>
-                <w:sz w:val="18"/>
-                <w:szCs w:val="20"/>
-                <w:lang w:eastAsia="es-CL"/>
-              </w:rPr>
-              <w:t>valorant</w:t>
-            </w:r>
-            <w:proofErr w:type="spellEnd"/>
+              <w:t>Documentos, Excel, Word, lucidchart, django, Python,  computador personal, firebase, Bootstrap css js, imágenes de lineups, el juego valorant</w:t>
+            </w:r>
           </w:p>
         </w:tc>
         <w:tc>
@@ -3080,220 +2530,7 @@
                 <w:szCs w:val="20"/>
                 <w:lang w:eastAsia="es-CL"/>
               </w:rPr>
-              <w:t xml:space="preserve">Facilita: Buena comunicación en </w:t>
-            </w:r>
-            <w:proofErr w:type="spellStart"/>
-            <w:proofErr w:type="gramStart"/>
-            <w:r>
-              <w:rPr>
-                <w:rFonts w:ascii="Calibri" w:hAnsi="Calibri" w:cs="Arial"/>
-                <w:i/>
-                <w:color w:val="548DD4"/>
-                <w:sz w:val="18"/>
-                <w:szCs w:val="20"/>
-                <w:lang w:eastAsia="es-CL"/>
-              </w:rPr>
-              <w:t>equipo.Dificulta</w:t>
-            </w:r>
-            <w:proofErr w:type="spellEnd"/>
-            <w:proofErr w:type="gramEnd"/>
-            <w:r>
-              <w:rPr>
-                <w:rFonts w:ascii="Calibri" w:hAnsi="Calibri" w:cs="Arial"/>
-                <w:i/>
-                <w:color w:val="548DD4"/>
-                <w:sz w:val="18"/>
-                <w:szCs w:val="20"/>
-                <w:lang w:eastAsia="es-CL"/>
-              </w:rPr>
-              <w:t xml:space="preserve">: Limitación de tiempo fuera de </w:t>
-            </w:r>
-            <w:proofErr w:type="spellStart"/>
-            <w:proofErr w:type="gramStart"/>
-            <w:r>
-              <w:rPr>
-                <w:rFonts w:ascii="Calibri" w:hAnsi="Calibri" w:cs="Arial"/>
-                <w:i/>
-                <w:color w:val="548DD4"/>
-                <w:sz w:val="18"/>
-                <w:szCs w:val="20"/>
-                <w:lang w:eastAsia="es-CL"/>
-              </w:rPr>
-              <w:t>clases.Facilita</w:t>
-            </w:r>
-            <w:proofErr w:type="spellEnd"/>
-            <w:proofErr w:type="gramEnd"/>
-            <w:r>
-              <w:rPr>
-                <w:rFonts w:ascii="Calibri" w:hAnsi="Calibri" w:cs="Arial"/>
-                <w:i/>
-                <w:color w:val="548DD4"/>
-                <w:sz w:val="18"/>
-                <w:szCs w:val="20"/>
-                <w:lang w:eastAsia="es-CL"/>
-              </w:rPr>
-              <w:t xml:space="preserve">: Conocimiento previo de </w:t>
-            </w:r>
-            <w:proofErr w:type="spellStart"/>
-            <w:r>
-              <w:rPr>
-                <w:rFonts w:ascii="Calibri" w:hAnsi="Calibri" w:cs="Arial"/>
-                <w:i/>
-                <w:color w:val="548DD4"/>
-                <w:sz w:val="18"/>
-                <w:szCs w:val="20"/>
-                <w:lang w:eastAsia="es-CL"/>
-              </w:rPr>
-              <w:t>Django.Dificulta</w:t>
-            </w:r>
-            <w:proofErr w:type="spellEnd"/>
-            <w:r>
-              <w:rPr>
-                <w:rFonts w:ascii="Calibri" w:hAnsi="Calibri" w:cs="Arial"/>
-                <w:i/>
-                <w:color w:val="548DD4"/>
-                <w:sz w:val="18"/>
-                <w:szCs w:val="20"/>
-                <w:lang w:eastAsia="es-CL"/>
-              </w:rPr>
-              <w:t xml:space="preserve">: Configuración inicial de </w:t>
-            </w:r>
-            <w:proofErr w:type="spellStart"/>
-            <w:r>
-              <w:rPr>
-                <w:rFonts w:ascii="Calibri" w:hAnsi="Calibri" w:cs="Arial"/>
-                <w:i/>
-                <w:color w:val="548DD4"/>
-                <w:sz w:val="18"/>
-                <w:szCs w:val="20"/>
-                <w:lang w:eastAsia="es-CL"/>
-              </w:rPr>
-              <w:t>Firebase.Dificulta</w:t>
-            </w:r>
-            <w:proofErr w:type="spellEnd"/>
-            <w:r>
-              <w:rPr>
-                <w:rFonts w:ascii="Calibri" w:hAnsi="Calibri" w:cs="Arial"/>
-                <w:i/>
-                <w:color w:val="548DD4"/>
-                <w:sz w:val="18"/>
-                <w:szCs w:val="20"/>
-                <w:lang w:eastAsia="es-CL"/>
-              </w:rPr>
-              <w:t xml:space="preserve">: Creación de contenido (fotos de </w:t>
-            </w:r>
-            <w:proofErr w:type="spellStart"/>
-            <w:r>
-              <w:rPr>
-                <w:rFonts w:ascii="Calibri" w:hAnsi="Calibri" w:cs="Arial"/>
-                <w:i/>
-                <w:color w:val="548DD4"/>
-                <w:sz w:val="18"/>
-                <w:szCs w:val="20"/>
-                <w:lang w:eastAsia="es-CL"/>
-              </w:rPr>
-              <w:t>Lineups</w:t>
-            </w:r>
-            <w:proofErr w:type="spellEnd"/>
-            <w:proofErr w:type="gramStart"/>
-            <w:r>
-              <w:rPr>
-                <w:rFonts w:ascii="Calibri" w:hAnsi="Calibri" w:cs="Arial"/>
-                <w:i/>
-                <w:color w:val="548DD4"/>
-                <w:sz w:val="18"/>
-                <w:szCs w:val="20"/>
-                <w:lang w:eastAsia="es-CL"/>
-              </w:rPr>
-              <w:t>).Facilita</w:t>
-            </w:r>
-            <w:proofErr w:type="gramEnd"/>
-            <w:r>
-              <w:rPr>
-                <w:rFonts w:ascii="Calibri" w:hAnsi="Calibri" w:cs="Arial"/>
-                <w:i/>
-                <w:color w:val="548DD4"/>
-                <w:sz w:val="18"/>
-                <w:szCs w:val="20"/>
-                <w:lang w:eastAsia="es-CL"/>
-              </w:rPr>
-              <w:t xml:space="preserve">: Uso de Bootstrap acelera </w:t>
-            </w:r>
-            <w:proofErr w:type="spellStart"/>
-            <w:proofErr w:type="gramStart"/>
-            <w:r>
-              <w:rPr>
-                <w:rFonts w:ascii="Calibri" w:hAnsi="Calibri" w:cs="Arial"/>
-                <w:i/>
-                <w:color w:val="548DD4"/>
-                <w:sz w:val="18"/>
-                <w:szCs w:val="20"/>
-                <w:lang w:eastAsia="es-CL"/>
-              </w:rPr>
-              <w:t>UI.Dificulta</w:t>
-            </w:r>
-            <w:proofErr w:type="spellEnd"/>
-            <w:proofErr w:type="gramEnd"/>
-            <w:r>
-              <w:rPr>
-                <w:rFonts w:ascii="Calibri" w:hAnsi="Calibri" w:cs="Arial"/>
-                <w:i/>
-                <w:color w:val="548DD4"/>
-                <w:sz w:val="18"/>
-                <w:szCs w:val="20"/>
-                <w:lang w:eastAsia="es-CL"/>
-              </w:rPr>
-              <w:t>: Decisiones técnicas (Chat/Media</w:t>
-            </w:r>
-            <w:proofErr w:type="gramStart"/>
-            <w:r>
-              <w:rPr>
-                <w:rFonts w:ascii="Calibri" w:hAnsi="Calibri" w:cs="Arial"/>
-                <w:i/>
-                <w:color w:val="548DD4"/>
-                <w:sz w:val="18"/>
-                <w:szCs w:val="20"/>
-                <w:lang w:eastAsia="es-CL"/>
-              </w:rPr>
-              <w:t>).Facilita</w:t>
-            </w:r>
-            <w:proofErr w:type="gramEnd"/>
-            <w:r>
-              <w:rPr>
-                <w:rFonts w:ascii="Calibri" w:hAnsi="Calibri" w:cs="Arial"/>
-                <w:i/>
-                <w:color w:val="548DD4"/>
-                <w:sz w:val="18"/>
-                <w:szCs w:val="20"/>
-                <w:lang w:eastAsia="es-CL"/>
-              </w:rPr>
-              <w:t xml:space="preserve">: Diseño E-R </w:t>
-            </w:r>
-            <w:proofErr w:type="spellStart"/>
-            <w:proofErr w:type="gramStart"/>
-            <w:r>
-              <w:rPr>
-                <w:rFonts w:ascii="Calibri" w:hAnsi="Calibri" w:cs="Arial"/>
-                <w:i/>
-                <w:color w:val="548DD4"/>
-                <w:sz w:val="18"/>
-                <w:szCs w:val="20"/>
-                <w:lang w:eastAsia="es-CL"/>
-              </w:rPr>
-              <w:t>claro.Dificulta</w:t>
-            </w:r>
-            <w:proofErr w:type="spellEnd"/>
-            <w:proofErr w:type="gramEnd"/>
-            <w:r>
-              <w:rPr>
-                <w:rFonts w:ascii="Calibri" w:hAnsi="Calibri" w:cs="Arial"/>
-                <w:i/>
-                <w:color w:val="548DD4"/>
-                <w:sz w:val="18"/>
-                <w:szCs w:val="20"/>
-                <w:lang w:eastAsia="es-CL"/>
-              </w:rPr>
-              <w:t>: Integración de filtros complejos.</w:t>
+              <w:t>Facilita: Buena comunicación en equipo.Dificulta: Limitación de tiempo fuera de clases.Facilita: Conocimiento previo de Django.Dificulta: Configuración inicial de Firebase.Dificulta: Creación de contenido (fotos de Lineups).Facilita: Uso de Bootstrap acelera UI.Dificulta: Decisiones técnicas (Chat/Media).Facilita: Diseño E-R claro.Dificulta: Integración de filtros complejos.</w:t>
             </w:r>
           </w:p>
         </w:tc>
@@ -3579,31 +2816,7 @@
                 <w:szCs w:val="20"/>
                 <w:lang w:eastAsia="es-CL"/>
               </w:rPr>
-              <w:t xml:space="preserve">No se requirió muchos ajustes en las actividades, quizás en algunas de días, pero </w:t>
-            </w:r>
-            <w:proofErr w:type="spellStart"/>
-            <w:r>
-              <w:rPr>
-                <w:rFonts w:ascii="Calibri" w:hAnsi="Calibri" w:cs="Arial"/>
-                <w:i/>
-                <w:color w:val="548DD4"/>
-                <w:sz w:val="18"/>
-                <w:szCs w:val="20"/>
-                <w:lang w:eastAsia="es-CL"/>
-              </w:rPr>
-              <w:t>mas</w:t>
-            </w:r>
-            <w:proofErr w:type="spellEnd"/>
-            <w:r>
-              <w:rPr>
-                <w:rFonts w:ascii="Calibri" w:hAnsi="Calibri" w:cs="Arial"/>
-                <w:i/>
-                <w:color w:val="548DD4"/>
-                <w:sz w:val="18"/>
-                <w:szCs w:val="20"/>
-                <w:lang w:eastAsia="es-CL"/>
-              </w:rPr>
-              <w:t xml:space="preserve"> de eso nada.</w:t>
+              <w:t>No se requirió muchos ajustes en las actividades, quizás en algunas de días, pero mas de eso nada.</w:t>
             </w:r>
             <w:r>
               <w:rPr>
@@ -4253,10 +3466,12 @@
                 <w:szCs w:val="20"/>
                 <w:lang w:eastAsia="es-CL"/>
               </w:rPr>
-              <w:t xml:space="preserve"> listos, la construcción de la interfaz (Home y Catálogo de Agentes) fue muy rápida y ordenada, ya que el diseño del código </w:t>
-            </w:r>
-            <w:proofErr w:type="spellStart"/>
-            <w:r>
+              <w:t xml:space="preserve"> listos, la construcción de la interfaz (Home y Catálogo de Agentes) fue muy rápida y ordenada, ya que el diseño del código backend estaba claro. </w:t>
+            </w:r>
+          </w:p>
+          <w:p>
+            <w:pPr>
+              <w:jc w:val="both"/>
               <w:rPr>
                 <w:rFonts w:ascii="Calibri" w:hAnsi="Calibri" w:cs="Arial"/>
                 <w:i/>
@@ -4266,9 +3481,7 @@
                 <w:szCs w:val="20"/>
                 <w:lang w:eastAsia="es-CL"/>
               </w:rPr>
-              <w:t>backend</w:t>
-            </w:r>
-            <w:proofErr w:type="spellEnd"/>
+            </w:pPr>
             <w:r>
               <w:rPr>
                 <w:rFonts w:ascii="Calibri" w:hAnsi="Calibri" w:cs="Arial"/>
@@ -4279,14 +3492,13 @@
                 <w:szCs w:val="20"/>
                 <w:lang w:eastAsia="es-CL"/>
               </w:rPr>
-              <w:t xml:space="preserve"> estaba claro. </w:t>
-            </w:r>
-          </w:p>
-          <w:p>
-            <w:pPr>
-              <w:jc w:val="both"/>
-              <w:rPr>
-                <w:rFonts w:ascii="Calibri" w:hAnsi="Calibri" w:cs="Arial"/>
+              <w:t xml:space="preserve">Sin embargo, el principal factor que </w:t>
+            </w:r>
+            <w:r>
+              <w:rPr>
+                <w:rFonts w:ascii="Calibri" w:hAnsi="Calibri" w:cs="Arial"/>
+                <w:b/>
+                <w:bCs/>
                 <w:i/>
                 <w:iCs/>
                 <w:color w:val="548DD4"/>
@@ -4294,7 +3506,8 @@
                 <w:szCs w:val="20"/>
                 <w:lang w:eastAsia="es-CL"/>
               </w:rPr>
-            </w:pPr>
+              <w:t>ha dificultado</w:t>
+            </w:r>
             <w:r>
               <w:rPr>
                 <w:rFonts w:ascii="Calibri" w:hAnsi="Calibri" w:cs="Arial"/>
@@ -4305,7 +3518,7 @@
                 <w:szCs w:val="20"/>
                 <w:lang w:eastAsia="es-CL"/>
               </w:rPr>
-              <w:t xml:space="preserve">Sin embargo, el principal factor que </w:t>
+              <w:t xml:space="preserve"> el proyecto es la </w:t>
             </w:r>
             <w:r>
               <w:rPr>
@@ -4319,7 +3532,7 @@
                 <w:szCs w:val="20"/>
                 <w:lang w:eastAsia="es-CL"/>
               </w:rPr>
-              <w:t>ha dificultado</w:t>
+              <w:t>limitación de tiempo</w:t>
             </w:r>
             <w:r>
               <w:rPr>
@@ -4331,7 +3544,7 @@
                 <w:szCs w:val="20"/>
                 <w:lang w:eastAsia="es-CL"/>
               </w:rPr>
-              <w:t xml:space="preserve"> el proyecto es la </w:t>
+              <w:t xml:space="preserve"> durante la semana, debido a prácticas y otros deberes, lo que reduce el avance constante. Como acción de solución, ya hemos </w:t>
             </w:r>
             <w:r>
               <w:rPr>
@@ -4345,7 +3558,7 @@
                 <w:szCs w:val="20"/>
                 <w:lang w:eastAsia="es-CL"/>
               </w:rPr>
-              <w:t>limitación de tiempo</w:t>
+              <w:t>ajustado el cronograma total a 14 semanas</w:t>
             </w:r>
             <w:r>
               <w:rPr>
@@ -4357,7 +3570,7 @@
                 <w:szCs w:val="20"/>
                 <w:lang w:eastAsia="es-CL"/>
               </w:rPr>
-              <w:t xml:space="preserve"> durante la semana, debido a prácticas y otros deberes, lo que reduce el avance constante. Como acción de solución, ya hemos </w:t>
+              <w:t xml:space="preserve"> en la Carta Gantt, dándonos el margen necesario para completar el alcance sin comprometer la calidad. Otra dificultad técnica ha sido el </w:t>
             </w:r>
             <w:r>
               <w:rPr>
@@ -4371,7 +3584,7 @@
                 <w:szCs w:val="20"/>
                 <w:lang w:eastAsia="es-CL"/>
               </w:rPr>
-              <w:t>ajustado el cronograma total a 14 semanas</w:t>
+              <w:t>consumo de tiempo en la configuración inicial de Django y Firebase</w:t>
             </w:r>
             <w:r>
               <w:rPr>
@@ -4383,7 +3596,7 @@
                 <w:szCs w:val="20"/>
                 <w:lang w:eastAsia="es-CL"/>
               </w:rPr>
-              <w:t xml:space="preserve"> en la Carta Gantt, dándonos el margen necesario para completar el alcance sin comprometer la calidad. Otra dificultad técnica ha sido el </w:t>
+              <w:t xml:space="preserve">; esto lo abordaremos </w:t>
             </w:r>
             <w:r>
               <w:rPr>
@@ -4397,14 +3610,11 @@
                 <w:szCs w:val="20"/>
                 <w:lang w:eastAsia="es-CL"/>
               </w:rPr>
-              <w:t xml:space="preserve">consumo de tiempo en la configuración inicial de Django y </w:t>
-            </w:r>
-            <w:proofErr w:type="spellStart"/>
-            <w:r>
-              <w:rPr>
-                <w:rFonts w:ascii="Calibri" w:hAnsi="Calibri" w:cs="Arial"/>
-                <w:b/>
-                <w:bCs/>
+              <w:t>priorizando</w:t>
+            </w:r>
+            <w:r>
+              <w:rPr>
+                <w:rFonts w:ascii="Calibri" w:hAnsi="Calibri" w:cs="Arial"/>
                 <w:i/>
                 <w:iCs/>
                 <w:color w:val="548DD4"/>
@@ -4412,72 +3622,7 @@
                 <w:szCs w:val="20"/>
                 <w:lang w:eastAsia="es-CL"/>
               </w:rPr>
-              <w:t>Firebase</w:t>
-            </w:r>
-            <w:proofErr w:type="spellEnd"/>
-            <w:r>
-              <w:rPr>
-                <w:rFonts w:ascii="Calibri" w:hAnsi="Calibri" w:cs="Arial"/>
-                <w:i/>
-                <w:iCs/>
-                <w:color w:val="548DD4"/>
-                <w:sz w:val="20"/>
-                <w:szCs w:val="20"/>
-                <w:lang w:eastAsia="es-CL"/>
-              </w:rPr>
-              <w:t xml:space="preserve">; esto lo abordaremos </w:t>
-            </w:r>
-            <w:r>
-              <w:rPr>
-                <w:rFonts w:ascii="Calibri" w:hAnsi="Calibri" w:cs="Arial"/>
-                <w:b/>
-                <w:bCs/>
-                <w:i/>
-                <w:iCs/>
-                <w:color w:val="548DD4"/>
-                <w:sz w:val="20"/>
-                <w:szCs w:val="20"/>
-                <w:lang w:eastAsia="es-CL"/>
-              </w:rPr>
-              <w:t>priorizando</w:t>
-            </w:r>
-            <w:r>
-              <w:rPr>
-                <w:rFonts w:ascii="Calibri" w:hAnsi="Calibri" w:cs="Arial"/>
-                <w:i/>
-                <w:iCs/>
-                <w:color w:val="548DD4"/>
-                <w:sz w:val="20"/>
-                <w:szCs w:val="20"/>
-                <w:lang w:eastAsia="es-CL"/>
-              </w:rPr>
-              <w:t xml:space="preserve"> la implementación del </w:t>
-            </w:r>
-            <w:proofErr w:type="spellStart"/>
-            <w:r>
-              <w:rPr>
-                <w:rFonts w:ascii="Calibri" w:hAnsi="Calibri" w:cs="Arial"/>
-                <w:i/>
-                <w:iCs/>
-                <w:color w:val="548DD4"/>
-                <w:sz w:val="20"/>
-                <w:szCs w:val="20"/>
-                <w:lang w:eastAsia="es-CL"/>
-              </w:rPr>
-              <w:t>Login</w:t>
-            </w:r>
-            <w:proofErr w:type="spellEnd"/>
-            <w:r>
-              <w:rPr>
-                <w:rFonts w:ascii="Calibri" w:hAnsi="Calibri" w:cs="Arial"/>
-                <w:i/>
-                <w:iCs/>
-                <w:color w:val="548DD4"/>
-                <w:sz w:val="20"/>
-                <w:szCs w:val="20"/>
-                <w:lang w:eastAsia="es-CL"/>
-              </w:rPr>
-              <w:t xml:space="preserve"> y la subida de media en las próximas semanas</w:t>
+              <w:t xml:space="preserve"> la implementación del Login y la subida de media en las próximas semanas</w:t>
             </w:r>
           </w:p>
           <w:p>
@@ -4782,9 +3927,42 @@
                 <w:szCs w:val="20"/>
                 <w:lang w:eastAsia="es-CL"/>
               </w:rPr>
-              <w:t xml:space="preserve">integración del registro con la API de </w:t>
-            </w:r>
-            <w:proofErr w:type="spellStart"/>
+              <w:t>integración del registro con la API de Riot Games</w:t>
+            </w:r>
+            <w:r>
+              <w:rPr>
+                <w:rFonts w:ascii="Calibri" w:hAnsi="Calibri" w:cs="Arial"/>
+                <w:i/>
+                <w:color w:val="548DD4"/>
+                <w:sz w:val="20"/>
+                <w:szCs w:val="20"/>
+                <w:lang w:eastAsia="es-CL"/>
+              </w:rPr>
+              <w:t xml:space="preserve">, los </w:t>
+            </w:r>
+            <w:r>
+              <w:rPr>
+                <w:rFonts w:ascii="Calibri" w:hAnsi="Calibri" w:cs="Arial"/>
+                <w:i/>
+                <w:iCs/>
+                <w:color w:val="548DD4"/>
+                <w:sz w:val="20"/>
+                <w:szCs w:val="20"/>
+                <w:lang w:eastAsia="es-CL"/>
+              </w:rPr>
+              <w:t>quizzes</w:t>
+            </w:r>
+            <w:r>
+              <w:rPr>
+                <w:rFonts w:ascii="Calibri" w:hAnsi="Calibri" w:cs="Arial"/>
+                <w:i/>
+                <w:color w:val="548DD4"/>
+                <w:sz w:val="20"/>
+                <w:szCs w:val="20"/>
+                <w:lang w:eastAsia="es-CL"/>
+              </w:rPr>
+              <w:t xml:space="preserve"> y las rutas de aprendizaje. No se eliminaron actividades, sino que se </w:t>
+            </w:r>
             <w:r>
               <w:rPr>
                 <w:rFonts w:ascii="Calibri" w:hAnsi="Calibri" w:cs="Arial"/>
@@ -4796,49 +3974,19 @@
                 <w:szCs w:val="20"/>
                 <w:lang w:eastAsia="es-CL"/>
               </w:rPr>
-              <w:t>Riot</w:t>
-            </w:r>
-            <w:proofErr w:type="spellEnd"/>
-            <w:r>
-              <w:rPr>
-                <w:rFonts w:ascii="Calibri" w:hAnsi="Calibri" w:cs="Arial"/>
-                <w:b/>
-                <w:bCs/>
-                <w:i/>
-                <w:color w:val="548DD4"/>
-                <w:sz w:val="20"/>
-                <w:szCs w:val="20"/>
-                <w:lang w:eastAsia="es-CL"/>
-              </w:rPr>
-              <w:t xml:space="preserve"> </w:t>
-            </w:r>
-            <w:proofErr w:type="spellStart"/>
-            <w:r>
-              <w:rPr>
-                <w:rFonts w:ascii="Calibri" w:hAnsi="Calibri" w:cs="Arial"/>
-                <w:b/>
-                <w:bCs/>
-                <w:i/>
-                <w:color w:val="548DD4"/>
-                <w:sz w:val="20"/>
-                <w:szCs w:val="20"/>
-                <w:lang w:eastAsia="es-CL"/>
-              </w:rPr>
-              <w:t>Games</w:t>
-            </w:r>
-            <w:proofErr w:type="spellEnd"/>
-            <w:r>
-              <w:rPr>
-                <w:rFonts w:ascii="Calibri" w:hAnsi="Calibri" w:cs="Arial"/>
-                <w:i/>
-                <w:color w:val="548DD4"/>
-                <w:sz w:val="20"/>
-                <w:szCs w:val="20"/>
-                <w:lang w:eastAsia="es-CL"/>
-              </w:rPr>
-              <w:t xml:space="preserve">, los </w:t>
-            </w:r>
-            <w:proofErr w:type="spellStart"/>
+              <w:t>reajustó la duración</w:t>
+            </w:r>
+            <w:r>
+              <w:rPr>
+                <w:rFonts w:ascii="Calibri" w:hAnsi="Calibri" w:cs="Arial"/>
+                <w:i/>
+                <w:color w:val="548DD4"/>
+                <w:sz w:val="20"/>
+                <w:szCs w:val="20"/>
+                <w:lang w:eastAsia="es-CL"/>
+              </w:rPr>
+              <w:t xml:space="preserve"> de tareas de </w:t>
+            </w:r>
             <w:r>
               <w:rPr>
                 <w:rFonts w:ascii="Calibri" w:hAnsi="Calibri" w:cs="Arial"/>
@@ -4849,58 +3997,8 @@
                 <w:szCs w:val="20"/>
                 <w:lang w:eastAsia="es-CL"/>
               </w:rPr>
-              <w:t>quizzes</w:t>
-            </w:r>
-            <w:proofErr w:type="spellEnd"/>
-            <w:r>
-              <w:rPr>
-                <w:rFonts w:ascii="Calibri" w:hAnsi="Calibri" w:cs="Arial"/>
-                <w:i/>
-                <w:color w:val="548DD4"/>
-                <w:sz w:val="20"/>
-                <w:szCs w:val="20"/>
-                <w:lang w:eastAsia="es-CL"/>
-              </w:rPr>
-              <w:t xml:space="preserve"> y las rutas de aprendizaje. No se eliminaron actividades, sino que se </w:t>
-            </w:r>
-            <w:r>
-              <w:rPr>
-                <w:rFonts w:ascii="Calibri" w:hAnsi="Calibri" w:cs="Arial"/>
-                <w:b/>
-                <w:bCs/>
-                <w:i/>
-                <w:color w:val="548DD4"/>
-                <w:sz w:val="20"/>
-                <w:szCs w:val="20"/>
-                <w:lang w:eastAsia="es-CL"/>
-              </w:rPr>
-              <w:t>reajustó la duración</w:t>
-            </w:r>
-            <w:r>
-              <w:rPr>
-                <w:rFonts w:ascii="Calibri" w:hAnsi="Calibri" w:cs="Arial"/>
-                <w:i/>
-                <w:color w:val="548DD4"/>
-                <w:sz w:val="20"/>
-                <w:szCs w:val="20"/>
-                <w:lang w:eastAsia="es-CL"/>
-              </w:rPr>
-              <w:t xml:space="preserve"> de tareas de </w:t>
-            </w:r>
-            <w:proofErr w:type="spellStart"/>
-            <w:r>
-              <w:rPr>
-                <w:rFonts w:ascii="Calibri" w:hAnsi="Calibri" w:cs="Arial"/>
-                <w:i/>
-                <w:iCs/>
-                <w:color w:val="548DD4"/>
-                <w:sz w:val="20"/>
-                <w:szCs w:val="20"/>
-                <w:lang w:eastAsia="es-CL"/>
-              </w:rPr>
               <w:t>backend</w:t>
             </w:r>
-            <w:proofErr w:type="spellEnd"/>
             <w:r>
               <w:rPr>
                 <w:rFonts w:ascii="Calibri" w:hAnsi="Calibri" w:cs="Arial"/>
@@ -5266,31 +4364,7 @@
                 <w:szCs w:val="20"/>
                 <w:lang w:eastAsia="es-CL"/>
               </w:rPr>
-              <w:t xml:space="preserve"> </w:t>
-            </w:r>
-            <w:proofErr w:type="gramStart"/>
-            <w:r>
-              <w:rPr>
-                <w:rFonts w:ascii="Calibri" w:hAnsi="Calibri" w:cs="Arial"/>
-                <w:i/>
-                <w:color w:val="548DD4"/>
-                <w:sz w:val="20"/>
-                <w:szCs w:val="20"/>
-                <w:lang w:eastAsia="es-CL"/>
-              </w:rPr>
-              <w:t>de acuerdo a</w:t>
-            </w:r>
-            <w:proofErr w:type="gramEnd"/>
-            <w:r>
-              <w:rPr>
-                <w:rFonts w:ascii="Calibri" w:hAnsi="Calibri" w:cs="Arial"/>
-                <w:i/>
-                <w:color w:val="548DD4"/>
-                <w:sz w:val="20"/>
-                <w:szCs w:val="20"/>
-                <w:lang w:eastAsia="es-CL"/>
-              </w:rPr>
-              <w:t xml:space="preserve"> tu planificación</w:t>
+              <w:t xml:space="preserve"> de acuerdo a tu planificación</w:t>
             </w:r>
             <w:r>
               <w:rPr>
@@ -5371,35 +4445,7 @@
                 <w:szCs w:val="20"/>
                 <w:lang w:eastAsia="es-CL"/>
               </w:rPr>
-              <w:t>Autenticación de Usuarios (</w:t>
-            </w:r>
-            <w:proofErr w:type="spellStart"/>
-            <w:r>
-              <w:rPr>
-                <w:rFonts w:ascii="Calibri" w:hAnsi="Calibri" w:cs="Arial"/>
-                <w:b/>
-                <w:bCs/>
-                <w:i/>
-                <w:color w:val="548DD4"/>
-                <w:sz w:val="20"/>
-                <w:szCs w:val="20"/>
-                <w:lang w:eastAsia="es-CL"/>
-              </w:rPr>
-              <w:t>Login</w:t>
-            </w:r>
-            <w:proofErr w:type="spellEnd"/>
-            <w:r>
-              <w:rPr>
-                <w:rFonts w:ascii="Calibri" w:hAnsi="Calibri" w:cs="Arial"/>
-                <w:b/>
-                <w:bCs/>
-                <w:i/>
-                <w:color w:val="548DD4"/>
-                <w:sz w:val="20"/>
-                <w:szCs w:val="20"/>
-                <w:lang w:eastAsia="es-CL"/>
-              </w:rPr>
-              <w:t xml:space="preserve"> y Registro)</w:t>
+              <w:t>Autenticación de Usuarios (Login y Registro)</w:t>
             </w:r>
             <w:r>
               <w:rPr>
@@ -5499,35 +4545,7 @@
                 <w:szCs w:val="20"/>
                 <w:lang w:eastAsia="es-CL"/>
               </w:rPr>
-              <w:t xml:space="preserve">Módulo de </w:t>
-            </w:r>
-            <w:proofErr w:type="spellStart"/>
-            <w:r>
-              <w:rPr>
-                <w:rFonts w:ascii="Calibri" w:hAnsi="Calibri" w:cs="Arial"/>
-                <w:b/>
-                <w:bCs/>
-                <w:i/>
-                <w:color w:val="548DD4"/>
-                <w:sz w:val="20"/>
-                <w:szCs w:val="20"/>
-                <w:lang w:eastAsia="es-CL"/>
-              </w:rPr>
-              <w:t>Login</w:t>
-            </w:r>
-            <w:proofErr w:type="spellEnd"/>
-            <w:r>
-              <w:rPr>
-                <w:rFonts w:ascii="Calibri" w:hAnsi="Calibri" w:cs="Arial"/>
-                <w:b/>
-                <w:bCs/>
-                <w:i/>
-                <w:color w:val="548DD4"/>
-                <w:sz w:val="20"/>
-                <w:szCs w:val="20"/>
-                <w:lang w:eastAsia="es-CL"/>
-              </w:rPr>
-              <w:t xml:space="preserve"> y Registro</w:t>
+              <w:t>Módulo de Login y Registro</w:t>
             </w:r>
             <w:r>
               <w:rPr>
@@ -5616,7 +4634,6 @@
               </w:rPr>
               <w:t xml:space="preserve"> (donde el administrador puede subir los </w:t>
             </w:r>
-            <w:proofErr w:type="spellStart"/>
             <w:r>
               <w:rPr>
                 <w:rFonts w:ascii="Calibri" w:hAnsi="Calibri" w:cs="Arial"/>
@@ -5629,7 +4646,6 @@
               </w:rPr>
               <w:t>lineups</w:t>
             </w:r>
-            <w:proofErr w:type="spellEnd"/>
             <w:r>
               <w:rPr>
                 <w:rFonts w:ascii="Calibri" w:hAnsi="Calibri" w:cs="Arial"/>
@@ -5663,31 +4679,7 @@
                 <w:szCs w:val="20"/>
                 <w:lang w:eastAsia="es-CL"/>
               </w:rPr>
-              <w:t xml:space="preserve"> en paralelo con el </w:t>
-            </w:r>
-            <w:proofErr w:type="spellStart"/>
-            <w:r>
-              <w:rPr>
-                <w:rFonts w:ascii="Calibri" w:hAnsi="Calibri" w:cs="Arial"/>
-                <w:i/>
-                <w:color w:val="548DD4"/>
-                <w:sz w:val="20"/>
-                <w:szCs w:val="20"/>
-                <w:lang w:eastAsia="es-CL"/>
-              </w:rPr>
-              <w:t>Login</w:t>
-            </w:r>
-            <w:proofErr w:type="spellEnd"/>
-            <w:r>
-              <w:rPr>
-                <w:rFonts w:ascii="Calibri" w:hAnsi="Calibri" w:cs="Arial"/>
-                <w:i/>
-                <w:color w:val="548DD4"/>
-                <w:sz w:val="20"/>
-                <w:szCs w:val="20"/>
-                <w:lang w:eastAsia="es-CL"/>
-              </w:rPr>
-              <w:t>.</w:t>
+              <w:t xml:space="preserve"> en paralelo con el Login.</w:t>
             </w:r>
           </w:p>
           <w:p>
@@ -5765,7 +4757,6 @@
               </w:rPr>
               <w:t xml:space="preserve"> (</w:t>
             </w:r>
-            <w:proofErr w:type="spellStart"/>
             <w:r>
               <w:rPr>
                 <w:rFonts w:ascii="Calibri" w:hAnsi="Calibri" w:cs="Arial"/>
@@ -5776,35 +4767,8 @@
                 <w:szCs w:val="20"/>
                 <w:lang w:eastAsia="es-CL"/>
               </w:rPr>
-              <w:t>plug</w:t>
-            </w:r>
-            <w:proofErr w:type="spellEnd"/>
-            <w:r>
-              <w:rPr>
-                <w:rFonts w:ascii="Calibri" w:hAnsi="Calibri" w:cs="Arial"/>
-                <w:i/>
-                <w:iCs/>
-                <w:color w:val="548DD4"/>
-                <w:sz w:val="20"/>
-                <w:szCs w:val="20"/>
-                <w:lang w:eastAsia="es-CL"/>
-              </w:rPr>
-              <w:t>-and-</w:t>
-            </w:r>
-            <w:proofErr w:type="spellStart"/>
-            <w:r>
-              <w:rPr>
-                <w:rFonts w:ascii="Calibri" w:hAnsi="Calibri" w:cs="Arial"/>
-                <w:i/>
-                <w:iCs/>
-                <w:color w:val="548DD4"/>
-                <w:sz w:val="20"/>
-                <w:szCs w:val="20"/>
-                <w:lang w:eastAsia="es-CL"/>
-              </w:rPr>
-              <w:t>play</w:t>
-            </w:r>
-            <w:proofErr w:type="spellEnd"/>
+              <w:t>plug-and-play</w:t>
+            </w:r>
             <w:r>
               <w:rPr>
                 <w:rFonts w:ascii="Calibri" w:hAnsi="Calibri" w:cs="Arial"/>
@@ -6959,6 +5923,7 @@
   <w:style w:type="character" w:default="1" w:styleId="Fuentedeprrafopredeter">
     <w:name w:val="Default Paragraph Font"/>
     <w:uiPriority w:val="1"/>
+    <w:semiHidden/>
     <w:unhideWhenUsed/>
   </w:style>
   <w:style w:type="table" w:default="1" w:styleId="Tablanormal">
@@ -7522,12 +6487,9 @@
 </file>
 
 <file path=customXml/item1.xml><?xml version="1.0" encoding="utf-8"?>
-<?mso-contentType ?>
-<FormTemplates xmlns="http://schemas.microsoft.com/sharepoint/v3/contenttype/forms">
-  <Display>DocumentLibraryForm</Display>
-  <Edit>DocumentLibraryForm</Edit>
-  <New>DocumentLibraryForm</New>
-</FormTemplates>
+<p:properties xmlns:p="http://schemas.microsoft.com/office/2006/metadata/properties" xmlns:xsi="http://www.w3.org/2001/XMLSchema-instance" xmlns:pc="http://schemas.microsoft.com/office/infopath/2007/PartnerControls">
+  <documentManagement/>
+</p:properties>
 </file>
 
 <file path=customXml/item2.xml><?xml version="1.0" encoding="utf-8"?>
@@ -7663,15 +6625,19 @@
 </file>
 
 <file path=customXml/item3.xml><?xml version="1.0" encoding="utf-8"?>
-<p:properties xmlns:p="http://schemas.microsoft.com/office/2006/metadata/properties" xmlns:xsi="http://www.w3.org/2001/XMLSchema-instance" xmlns:pc="http://schemas.microsoft.com/office/infopath/2007/PartnerControls">
-  <documentManagement/>
-</p:properties>
+<?mso-contentType ?>
+<FormTemplates xmlns="http://schemas.microsoft.com/sharepoint/v3/contenttype/forms">
+  <Display>DocumentLibraryForm</Display>
+  <Edit>DocumentLibraryForm</Edit>
+  <New>DocumentLibraryForm</New>
+</FormTemplates>
 </file>
 
 <file path=customXml/itemProps1.xml><?xml version="1.0" encoding="utf-8"?>
-<ds:datastoreItem xmlns:ds="http://schemas.openxmlformats.org/officeDocument/2006/customXml" ds:itemID="{D51C61E4-DB75-4684-AD25-71F546404E96}">
+<ds:datastoreItem xmlns:ds="http://schemas.openxmlformats.org/officeDocument/2006/customXml" ds:itemID="{46CA5683-AF87-4E40-B841-2E23A3B52406}">
   <ds:schemaRefs>
-    <ds:schemaRef ds:uri="http://schemas.microsoft.com/sharepoint/v3/contenttype/forms"/>
+    <ds:schemaRef ds:uri="http://schemas.microsoft.com/office/2006/metadata/properties"/>
+    <ds:schemaRef ds:uri="http://schemas.microsoft.com/office/infopath/2007/PartnerControls"/>
   </ds:schemaRefs>
 </ds:datastoreItem>
 </file>
@@ -7695,10 +6661,9 @@
 </file>
 
 <file path=customXml/itemProps3.xml><?xml version="1.0" encoding="utf-8"?>
-<ds:datastoreItem xmlns:ds="http://schemas.openxmlformats.org/officeDocument/2006/customXml" ds:itemID="{46CA5683-AF87-4E40-B841-2E23A3B52406}">
+<ds:datastoreItem xmlns:ds="http://schemas.openxmlformats.org/officeDocument/2006/customXml" ds:itemID="{D51C61E4-DB75-4684-AD25-71F546404E96}">
   <ds:schemaRefs>
-    <ds:schemaRef ds:uri="http://schemas.microsoft.com/office/2006/metadata/properties"/>
-    <ds:schemaRef ds:uri="http://schemas.microsoft.com/office/infopath/2007/PartnerControls"/>
+    <ds:schemaRef ds:uri="http://schemas.microsoft.com/sharepoint/v3/contenttype/forms"/>
   </ds:schemaRefs>
 </ds:datastoreItem>
 </file>
</xml_diff>